<commit_message>
i updated my staff
</commit_message>
<xml_diff>
--- a/mbatha_m_214591243/CRC CARDS.docx
+++ b/mbatha_m_214591243/CRC CARDS.docx
@@ -5,10 +5,20 @@
     <w:p>
       <w:pPr>
         <w:jc w:val="center"/>
+        <w:rPr>
+          <w:sz w:val="40"/>
+          <w:szCs w:val="40"/>
+        </w:rPr>
       </w:pPr>
       <w:r>
+        <w:rPr>
+          <w:sz w:val="40"/>
+          <w:szCs w:val="40"/>
+        </w:rPr>
         <w:t>CRC CARDS</w:t>
       </w:r>
+      <w:bookmarkStart w:id="0" w:name="_GoBack"/>
+      <w:bookmarkEnd w:id="0"/>
     </w:p>
     <w:p>
       <w:pPr>
@@ -47,12 +57,6 @@
         <w:gridCol w:w="1541"/>
       </w:tblGrid>
       <w:tr>
-        <w:tblPrEx>
-          <w:tblCellMar>
-            <w:top w:w="0" w:type="dxa"/>
-            <w:bottom w:w="0" w:type="dxa"/>
-          </w:tblCellMar>
-        </w:tblPrEx>
         <w:trPr>
           <w:trHeight w:val="600"/>
         </w:trPr>
@@ -74,12 +78,6 @@
         </w:tc>
       </w:tr>
       <w:tr>
-        <w:tblPrEx>
-          <w:tblCellMar>
-            <w:top w:w="0" w:type="dxa"/>
-            <w:bottom w:w="0" w:type="dxa"/>
-          </w:tblCellMar>
-        </w:tblPrEx>
         <w:trPr>
           <w:trHeight w:val="1665"/>
         </w:trPr>
@@ -88,9 +86,11 @@
             <w:tcW w:w="2101" w:type="dxa"/>
           </w:tcPr>
           <w:p>
-            <w:r>
-              <w:t>Handle new search</w:t>
-            </w:r>
+            <w:proofErr w:type="spellStart"/>
+            <w:r>
+              <w:t>HandleNewSearch</w:t>
+            </w:r>
+            <w:proofErr w:type="spellEnd"/>
           </w:p>
         </w:tc>
         <w:tc>
@@ -132,12 +132,6 @@
         <w:gridCol w:w="874"/>
       </w:tblGrid>
       <w:tr>
-        <w:tblPrEx>
-          <w:tblCellMar>
-            <w:top w:w="0" w:type="dxa"/>
-            <w:bottom w:w="0" w:type="dxa"/>
-          </w:tblCellMar>
-        </w:tblPrEx>
         <w:trPr>
           <w:trHeight w:val="600"/>
         </w:trPr>
@@ -159,12 +153,6 @@
         </w:tc>
       </w:tr>
       <w:tr>
-        <w:tblPrEx>
-          <w:tblCellMar>
-            <w:top w:w="0" w:type="dxa"/>
-            <w:bottom w:w="0" w:type="dxa"/>
-          </w:tblCellMar>
-        </w:tblPrEx>
         <w:trPr>
           <w:trHeight w:val="1665"/>
         </w:trPr>
@@ -225,12 +213,6 @@
         <w:gridCol w:w="1305"/>
       </w:tblGrid>
       <w:tr>
-        <w:tblPrEx>
-          <w:tblCellMar>
-            <w:top w:w="0" w:type="dxa"/>
-            <w:bottom w:w="0" w:type="dxa"/>
-          </w:tblCellMar>
-        </w:tblPrEx>
         <w:trPr>
           <w:trHeight w:val="600"/>
         </w:trPr>
@@ -250,12 +232,6 @@
         </w:tc>
       </w:tr>
       <w:tr>
-        <w:tblPrEx>
-          <w:tblCellMar>
-            <w:top w:w="0" w:type="dxa"/>
-            <w:bottom w:w="0" w:type="dxa"/>
-          </w:tblCellMar>
-        </w:tblPrEx>
         <w:trPr>
           <w:trHeight w:val="1665"/>
         </w:trPr>
@@ -364,12 +340,6 @@
         <w:gridCol w:w="1305"/>
       </w:tblGrid>
       <w:tr>
-        <w:tblPrEx>
-          <w:tblCellMar>
-            <w:top w:w="0" w:type="dxa"/>
-            <w:bottom w:w="0" w:type="dxa"/>
-          </w:tblCellMar>
-        </w:tblPrEx>
         <w:trPr>
           <w:trHeight w:val="600"/>
         </w:trPr>
@@ -389,12 +359,6 @@
         </w:tc>
       </w:tr>
       <w:tr>
-        <w:tblPrEx>
-          <w:tblCellMar>
-            <w:top w:w="0" w:type="dxa"/>
-            <w:bottom w:w="0" w:type="dxa"/>
-          </w:tblCellMar>
-        </w:tblPrEx>
         <w:trPr>
           <w:trHeight w:val="1665"/>
         </w:trPr>
@@ -445,12 +409,6 @@
         <w:gridCol w:w="1437"/>
       </w:tblGrid>
       <w:tr>
-        <w:tblPrEx>
-          <w:tblCellMar>
-            <w:top w:w="0" w:type="dxa"/>
-            <w:bottom w:w="0" w:type="dxa"/>
-          </w:tblCellMar>
-        </w:tblPrEx>
         <w:trPr>
           <w:trHeight w:val="600"/>
         </w:trPr>
@@ -470,12 +428,6 @@
         </w:tc>
       </w:tr>
       <w:tr>
-        <w:tblPrEx>
-          <w:tblCellMar>
-            <w:top w:w="0" w:type="dxa"/>
-            <w:bottom w:w="0" w:type="dxa"/>
-          </w:tblCellMar>
-        </w:tblPrEx>
         <w:trPr>
           <w:trHeight w:val="1665"/>
         </w:trPr>
@@ -500,6 +452,13 @@
             <w:proofErr w:type="spellStart"/>
             <w:r>
               <w:t>addVehicle</w:t>
+            </w:r>
+            <w:proofErr w:type="spellEnd"/>
+          </w:p>
+          <w:p>
+            <w:proofErr w:type="spellStart"/>
+            <w:r>
+              <w:t>deleteVehicle</w:t>
             </w:r>
             <w:proofErr w:type="spellEnd"/>
           </w:p>
@@ -569,12 +528,6 @@
         <w:gridCol w:w="1305"/>
       </w:tblGrid>
       <w:tr>
-        <w:tblPrEx>
-          <w:tblCellMar>
-            <w:top w:w="0" w:type="dxa"/>
-            <w:bottom w:w="0" w:type="dxa"/>
-          </w:tblCellMar>
-        </w:tblPrEx>
         <w:trPr>
           <w:trHeight w:val="600"/>
         </w:trPr>
@@ -594,12 +547,6 @@
         </w:tc>
       </w:tr>
       <w:tr>
-        <w:tblPrEx>
-          <w:tblCellMar>
-            <w:top w:w="0" w:type="dxa"/>
-            <w:bottom w:w="0" w:type="dxa"/>
-          </w:tblCellMar>
-        </w:tblPrEx>
         <w:trPr>
           <w:trHeight w:val="1665"/>
         </w:trPr>
@@ -648,12 +595,6 @@
         <w:gridCol w:w="1305"/>
       </w:tblGrid>
       <w:tr>
-        <w:tblPrEx>
-          <w:tblCellMar>
-            <w:top w:w="0" w:type="dxa"/>
-            <w:bottom w:w="0" w:type="dxa"/>
-          </w:tblCellMar>
-        </w:tblPrEx>
         <w:trPr>
           <w:trHeight w:val="600"/>
         </w:trPr>
@@ -673,12 +614,6 @@
         </w:tc>
       </w:tr>
       <w:tr>
-        <w:tblPrEx>
-          <w:tblCellMar>
-            <w:top w:w="0" w:type="dxa"/>
-            <w:bottom w:w="0" w:type="dxa"/>
-          </w:tblCellMar>
-        </w:tblPrEx>
         <w:trPr>
           <w:trHeight w:val="1665"/>
         </w:trPr>
@@ -771,12 +706,6 @@
         <w:gridCol w:w="1541"/>
       </w:tblGrid>
       <w:tr>
-        <w:tblPrEx>
-          <w:tblCellMar>
-            <w:top w:w="0" w:type="dxa"/>
-            <w:bottom w:w="0" w:type="dxa"/>
-          </w:tblCellMar>
-        </w:tblPrEx>
         <w:trPr>
           <w:trHeight w:val="600"/>
         </w:trPr>
@@ -790,18 +719,12 @@
               <w:jc w:val="center"/>
             </w:pPr>
             <w:r>
-              <w:t>CREATEHANDLER</w:t>
-            </w:r>
-          </w:p>
-        </w:tc>
-      </w:tr>
-      <w:tr>
-        <w:tblPrEx>
-          <w:tblCellMar>
-            <w:top w:w="0" w:type="dxa"/>
-            <w:bottom w:w="0" w:type="dxa"/>
-          </w:tblCellMar>
-        </w:tblPrEx>
+              <w:t>DEALER</w:t>
+            </w:r>
+          </w:p>
+        </w:tc>
+      </w:tr>
+      <w:tr>
         <w:trPr>
           <w:trHeight w:val="1665"/>
         </w:trPr>
@@ -859,12 +782,6 @@
         <w:gridCol w:w="1305"/>
       </w:tblGrid>
       <w:tr>
-        <w:tblPrEx>
-          <w:tblCellMar>
-            <w:top w:w="0" w:type="dxa"/>
-            <w:bottom w:w="0" w:type="dxa"/>
-          </w:tblCellMar>
-        </w:tblPrEx>
         <w:trPr>
           <w:trHeight w:val="600"/>
         </w:trPr>
@@ -878,18 +795,12 @@
               <w:jc w:val="center"/>
             </w:pPr>
             <w:r>
-              <w:t>CREATEHANDLER</w:t>
-            </w:r>
-          </w:p>
-        </w:tc>
-      </w:tr>
-      <w:tr>
-        <w:tblPrEx>
-          <w:tblCellMar>
-            <w:top w:w="0" w:type="dxa"/>
-            <w:bottom w:w="0" w:type="dxa"/>
-          </w:tblCellMar>
-        </w:tblPrEx>
+              <w:t>DEALER_VEHICLE</w:t>
+            </w:r>
+          </w:p>
+        </w:tc>
+      </w:tr>
+      <w:tr>
         <w:trPr>
           <w:trHeight w:val="1665"/>
         </w:trPr>
@@ -953,12 +864,6 @@
         <w:gridCol w:w="1305"/>
       </w:tblGrid>
       <w:tr>
-        <w:tblPrEx>
-          <w:tblCellMar>
-            <w:top w:w="0" w:type="dxa"/>
-            <w:bottom w:w="0" w:type="dxa"/>
-          </w:tblCellMar>
-        </w:tblPrEx>
         <w:trPr>
           <w:trHeight w:val="600"/>
         </w:trPr>
@@ -972,18 +877,12 @@
               <w:jc w:val="center"/>
             </w:pPr>
             <w:r>
-              <w:t>CREATEHANDLER</w:t>
-            </w:r>
-          </w:p>
-        </w:tc>
-      </w:tr>
-      <w:tr>
-        <w:tblPrEx>
-          <w:tblCellMar>
-            <w:top w:w="0" w:type="dxa"/>
-            <w:bottom w:w="0" w:type="dxa"/>
-          </w:tblCellMar>
-        </w:tblPrEx>
+              <w:t>VIEWEHANDLER</w:t>
+            </w:r>
+          </w:p>
+        </w:tc>
+      </w:tr>
+      <w:tr>
         <w:trPr>
           <w:trHeight w:val="1665"/>
         </w:trPr>
@@ -1070,12 +969,6 @@
         <w:gridCol w:w="1305"/>
       </w:tblGrid>
       <w:tr>
-        <w:tblPrEx>
-          <w:tblCellMar>
-            <w:top w:w="0" w:type="dxa"/>
-            <w:bottom w:w="0" w:type="dxa"/>
-          </w:tblCellMar>
-        </w:tblPrEx>
         <w:trPr>
           <w:trHeight w:val="600"/>
         </w:trPr>
@@ -1089,18 +982,12 @@
               <w:jc w:val="center"/>
             </w:pPr>
             <w:r>
-              <w:t>CREATEHANDLER</w:t>
-            </w:r>
-          </w:p>
-        </w:tc>
-      </w:tr>
-      <w:tr>
-        <w:tblPrEx>
-          <w:tblCellMar>
-            <w:top w:w="0" w:type="dxa"/>
-            <w:bottom w:w="0" w:type="dxa"/>
-          </w:tblCellMar>
-        </w:tblPrEx>
+              <w:t>UPDATEHANDLER</w:t>
+            </w:r>
+          </w:p>
+        </w:tc>
+      </w:tr>
+      <w:tr>
         <w:trPr>
           <w:trHeight w:val="1665"/>
         </w:trPr>
@@ -1111,10 +998,7 @@
           <w:p>
             <w:proofErr w:type="spellStart"/>
             <w:r>
-              <w:t>handleNew</w:t>
-            </w:r>
-            <w:r>
-              <w:t>Update</w:t>
+              <w:t>handleNewUpdate</w:t>
             </w:r>
             <w:proofErr w:type="spellEnd"/>
           </w:p>
@@ -1152,12 +1036,6 @@
         <w:gridCol w:w="1305"/>
       </w:tblGrid>
       <w:tr>
-        <w:tblPrEx>
-          <w:tblCellMar>
-            <w:top w:w="0" w:type="dxa"/>
-            <w:bottom w:w="0" w:type="dxa"/>
-          </w:tblCellMar>
-        </w:tblPrEx>
         <w:trPr>
           <w:trHeight w:val="600"/>
         </w:trPr>
@@ -1171,18 +1049,12 @@
               <w:jc w:val="center"/>
             </w:pPr>
             <w:r>
-              <w:t>CREATEHANDLER</w:t>
-            </w:r>
-          </w:p>
-        </w:tc>
-      </w:tr>
-      <w:tr>
-        <w:tblPrEx>
-          <w:tblCellMar>
-            <w:top w:w="0" w:type="dxa"/>
-            <w:bottom w:w="0" w:type="dxa"/>
-          </w:tblCellMar>
-        </w:tblPrEx>
+              <w:t>SEARCH</w:t>
+            </w:r>
+          </w:p>
+        </w:tc>
+      </w:tr>
+      <w:tr>
         <w:trPr>
           <w:trHeight w:val="1665"/>
         </w:trPr>
@@ -1195,8 +1067,6 @@
             <w:r>
               <w:t>mostSearchVehicle</w:t>
             </w:r>
-            <w:bookmarkStart w:id="0" w:name="_GoBack"/>
-            <w:bookmarkEnd w:id="0"/>
             <w:proofErr w:type="spellEnd"/>
           </w:p>
           <w:p/>
@@ -1249,12 +1119,6 @@
         <w:gridCol w:w="1305"/>
       </w:tblGrid>
       <w:tr>
-        <w:tblPrEx>
-          <w:tblCellMar>
-            <w:top w:w="0" w:type="dxa"/>
-            <w:bottom w:w="0" w:type="dxa"/>
-          </w:tblCellMar>
-        </w:tblPrEx>
         <w:trPr>
           <w:trHeight w:val="600"/>
         </w:trPr>
@@ -1268,18 +1132,12 @@
               <w:jc w:val="center"/>
             </w:pPr>
             <w:r>
-              <w:t>CREATEHANDLER</w:t>
-            </w:r>
-          </w:p>
-        </w:tc>
-      </w:tr>
-      <w:tr>
-        <w:tblPrEx>
-          <w:tblCellMar>
-            <w:top w:w="0" w:type="dxa"/>
-            <w:bottom w:w="0" w:type="dxa"/>
-          </w:tblCellMar>
-        </w:tblPrEx>
+              <w:t>CUSTOMER</w:t>
+            </w:r>
+          </w:p>
+        </w:tc>
+      </w:tr>
+      <w:tr>
         <w:trPr>
           <w:trHeight w:val="1665"/>
         </w:trPr>
@@ -1351,6 +1209,7 @@
         <w:pStyle w:val="ListParagraph"/>
       </w:pPr>
     </w:p>
+    <w:p/>
     <w:sectPr>
       <w:pgSz w:w="16838" w:h="11906" w:orient="landscape"/>
       <w:pgMar w:top="1440" w:right="1440" w:bottom="1440" w:left="1440" w:header="708" w:footer="708" w:gutter="0"/>
@@ -1851,6 +1710,7 @@
   <w:style w:type="paragraph" w:default="1" w:styleId="Normal">
     <w:name w:val="Normal"/>
     <w:qFormat/>
+    <w:rsid w:val="00602CA8"/>
   </w:style>
   <w:style w:type="character" w:default="1" w:styleId="DefaultParagraphFont">
     <w:name w:val="Default Paragraph Font"/>
@@ -2159,7 +2019,7 @@
 </file>
 
 <file path=customXml/itemProps1.xml><?xml version="1.0" encoding="utf-8"?>
-<ds:datastoreItem xmlns:ds="http://schemas.openxmlformats.org/officeDocument/2006/customXml" ds:itemID="{534C6194-7635-46BF-8803-91C857D3E655}">
+<ds:datastoreItem xmlns:ds="http://schemas.openxmlformats.org/officeDocument/2006/customXml" ds:itemID="{36A8F8E6-6594-440D-8547-502B6A2015E5}">
   <ds:schemaRefs>
     <ds:schemaRef ds:uri="http://schemas.openxmlformats.org/officeDocument/2006/bibliography"/>
   </ds:schemaRefs>

</xml_diff>